<commit_message>
update: SYSTEM_PROMPT and TEMPERATURE
</commit_message>
<xml_diff>
--- a/documents/HDSD.docx
+++ b/documents/HDSD.docx
@@ -1551,22 +1551,55 @@
     <w:p>
       <w:pPr>
         <w:rPr>
+          <w:lang w:val="en-US"/>
+        </w:rPr>
+      </w:pPr>
+      <w:r>
+        <w:rPr>
           <w:lang w:val="fr-FR"/>
         </w:rPr>
-      </w:pPr>
+        <w:t xml:space="preserve">Email liên hệ bộ phận hổ trợ của </w:t>
+      </w:r>
       <w:r>
         <w:rPr>
           <w:lang w:val="fr-FR"/>
         </w:rPr>
+        <w:t>khoa Công nghệ thông tin</w:t>
+      </w:r>
+      <w:r>
+        <w:rPr>
+          <w:lang w:val="fr-FR"/>
+        </w:rPr>
+        <w:t xml:space="preserve">: </w:t>
+      </w:r>
+      <w:hyperlink r:id="rId8" w:history="1">
+        <w:r>
+          <w:rPr>
+            <w:rStyle w:val="Hyperlink"/>
+          </w:rPr>
+          <w:t>kcntt@hcmute.edu.vn</w:t>
+        </w:r>
+      </w:hyperlink>
+    </w:p>
+    <w:p>
+      <w:pPr>
+        <w:rPr>
+          <w:lang w:val="fr-FR"/>
+        </w:rPr>
+      </w:pPr>
+      <w:r>
+        <w:rPr>
+          <w:lang w:val="fr-FR"/>
+        </w:rPr>
         <w:t>Website khoa Công nghệ thông tin, trư</w:t>
       </w:r>
       <w:r>
         <w:rPr>
           <w:lang w:val="fr-FR"/>
         </w:rPr>
-        <w:t xml:space="preserve">ờng đại học Sư Phạm Kỹ Thuật HCM : </w:t>
-      </w:r>
-      <w:hyperlink r:id="rId8" w:history="1">
+        <w:t xml:space="preserve">ờng đại học Sư Phạm Kỹ Thuật HCM: </w:t>
+      </w:r>
+      <w:hyperlink r:id="rId9" w:history="1">
         <w:r>
           <w:rPr>
             <w:rStyle w:val="Hyperlink"/>
@@ -1604,9 +1637,9 @@
         <w:rPr>
           <w:lang w:val="fr-FR"/>
         </w:rPr>
-        <w:t xml:space="preserve">ờng đại học Sư Phạm Kỹ Thuật HCM :  </w:t>
-      </w:r>
-      <w:hyperlink r:id="rId9" w:history="1">
+        <w:t xml:space="preserve">ờng đại học Sư Phạm Kỹ Thuật HCM:  </w:t>
+      </w:r>
+      <w:hyperlink r:id="rId10" w:history="1">
         <w:r>
           <w:rPr>
             <w:rStyle w:val="Hyperlink"/>
@@ -2649,7 +2682,6 @@
   <w:style w:type="character" w:default="1" w:styleId="DefaultParagraphFont">
     <w:name w:val="Default Paragraph Font"/>
     <w:uiPriority w:val="1"/>
-    <w:semiHidden/>
     <w:unhideWhenUsed/>
   </w:style>
   <w:style w:type="table" w:default="1" w:styleId="TableNormal">

</xml_diff>